<commit_message>
rules functions to lambdas
</commit_message>
<xml_diff>
--- a/polonium/src/test/resources/chapter/correct chapters.docx
+++ b/polonium/src/test/resources/chapter/correct chapters.docx
@@ -1,612 +1,12 @@
 
 <file path=word/document.xml><?xml version="1.0" encoding="utf-8"?>
-<w:document xmlns:wpc="http://schemas.microsoft.com/office/word/2010/wordprocessingCanvas" xmlns:cx="http://schemas.microsoft.com/office/drawing/2014/chartex" xmlns:cx1="http://schemas.microsoft.com/office/drawing/2015/9/8/chartex" xmlns:cx2="http://schemas.microsoft.com/office/drawing/2015/10/21/chartex" xmlns:cx3="http://schemas.microsoft.com/office/drawing/2016/5/9/chartex" xmlns:cx4="http://schemas.microsoft.com/office/drawing/2016/5/10/chartex" xmlns:cx5="http://schemas.microsoft.com/office/drawing/2016/5/11/chartex" xmlns:cx6="http://schemas.microsoft.com/office/drawing/2016/5/12/chartex" xmlns:cx7="http://schemas.microsoft.com/office/drawing/2016/5/13/chartex" xmlns:cx8="http://schemas.microsoft.com/office/drawing/2016/5/14/chartex" xmlns:mc="http://schemas.openxmlformats.org/markup-compatibility/2006" xmlns:aink="http://schemas.microsoft.com/office/drawing/2016/ink" xmlns:am3d="http://schemas.microsoft.com/office/drawing/2017/model3d" xmlns:o="urn:schemas-microsoft-com:office:office" xmlns:r="http://schemas.openxmlformats.org/officeDocument/2006/relationships" xmlns:m="http://schemas.openxmlformats.org/officeDocument/2006/math" xmlns:v="urn:schemas-microsoft-com:vml" xmlns:wp14="http://schemas.microsoft.com/office/word/2010/wordprocessingDrawing" xmlns:wp="http://schemas.openxmlformats.org/drawingml/2006/wordprocessingDrawing" xmlns:w10="urn:schemas-microsoft-com:office:word" xmlns:w="http://schemas.openxmlformats.org/wordprocessingml/2006/main" xmlns:w14="http://schemas.microsoft.com/office/word/2010/wordml" xmlns:w15="http://schemas.microsoft.com/office/word/2012/wordml" xmlns:w16cex="http://schemas.microsoft.com/office/word/2018/wordml/cex" xmlns:w16cid="http://schemas.microsoft.com/office/word/2016/wordml/cid" xmlns:w16="http://schemas.microsoft.com/office/word/2018/wordml" xmlns:w16sdtdh="http://schemas.microsoft.com/office/word/2020/wordml/sdtdatahash" xmlns:w16se="http://schemas.microsoft.com/office/word/2015/wordml/symex" xmlns:wpg="http://schemas.microsoft.com/office/word/2010/wordprocessingGroup" xmlns:wpi="http://schemas.microsoft.com/office/word/2010/wordprocessingInk" xmlns:wne="http://schemas.microsoft.com/office/word/2006/wordml" xmlns:wps="http://schemas.microsoft.com/office/word/2010/wordprocessingShape" mc:Ignorable="w14 w15 w16se w16cid w16 w16cex w16sdtdh wp14">
+<w:document xmlns:wpc="http://schemas.microsoft.com/office/word/2010/wordprocessingCanvas" xmlns:cx="http://schemas.microsoft.com/office/drawing/2014/chartex" xmlns:cx1="http://schemas.microsoft.com/office/drawing/2015/9/8/chartex" xmlns:cx2="http://schemas.microsoft.com/office/drawing/2015/10/21/chartex" xmlns:cx3="http://schemas.microsoft.com/office/drawing/2016/5/9/chartex" xmlns:cx4="http://schemas.microsoft.com/office/drawing/2016/5/10/chartex" xmlns:cx5="http://schemas.microsoft.com/office/drawing/2016/5/11/chartex" xmlns:cx6="http://schemas.microsoft.com/office/drawing/2016/5/12/chartex" xmlns:cx7="http://schemas.microsoft.com/office/drawing/2016/5/13/chartex" xmlns:cx8="http://schemas.microsoft.com/office/drawing/2016/5/14/chartex" xmlns:mc="http://schemas.openxmlformats.org/markup-compatibility/2006" xmlns:aink="http://schemas.microsoft.com/office/drawing/2016/ink" xmlns:am3d="http://schemas.microsoft.com/office/drawing/2017/model3d" xmlns:o="urn:schemas-microsoft-com:office:office" xmlns:oel="http://schemas.microsoft.com/office/2019/extlst" xmlns:r="http://schemas.openxmlformats.org/officeDocument/2006/relationships" xmlns:m="http://schemas.openxmlformats.org/officeDocument/2006/math" xmlns:v="urn:schemas-microsoft-com:vml" xmlns:wp14="http://schemas.microsoft.com/office/word/2010/wordprocessingDrawing" xmlns:wp="http://schemas.openxmlformats.org/drawingml/2006/wordprocessingDrawing" xmlns:w10="urn:schemas-microsoft-com:office:word" xmlns:w="http://schemas.openxmlformats.org/wordprocessingml/2006/main" xmlns:w14="http://schemas.microsoft.com/office/word/2010/wordml" xmlns:w15="http://schemas.microsoft.com/office/word/2012/wordml" xmlns:w16cex="http://schemas.microsoft.com/office/word/2018/wordml/cex" xmlns:w16cid="http://schemas.microsoft.com/office/word/2016/wordml/cid" xmlns:w16="http://schemas.microsoft.com/office/word/2018/wordml" xmlns:w16sdtdh="http://schemas.microsoft.com/office/word/2020/wordml/sdtdatahash" xmlns:w16se="http://schemas.microsoft.com/office/word/2015/wordml/symex" xmlns:wpg="http://schemas.microsoft.com/office/word/2010/wordprocessingGroup" xmlns:wpi="http://schemas.microsoft.com/office/word/2010/wordprocessingInk" xmlns:wne="http://schemas.microsoft.com/office/word/2006/wordml" xmlns:wps="http://schemas.microsoft.com/office/word/2010/wordprocessingShape" mc:Ignorable="w14 w15 w16se w16cid w16 w16cex w16sdtdh wp14">
   <w:body>
-    <w:sdt>
-      <w:sdtPr>
-        <w:id w:val="10427832"/>
-        <w:docPartObj>
-          <w:docPartGallery w:val="Table of Contents"/>
-          <w:docPartUnique/>
-        </w:docPartObj>
-      </w:sdtPr>
-      <w:sdtEndPr>
-        <w:rPr>
-          <w:rFonts w:ascii="Times New Roman" w:eastAsiaTheme="minorHAnsi" w:hAnsi="Times New Roman" w:cs="Times New Roman"/>
-          <w:b/>
-          <w:bCs/>
-          <w:noProof/>
-          <w:color w:val="auto"/>
-          <w:sz w:val="28"/>
-          <w:szCs w:val="28"/>
-          <w:lang w:val="ru-RU"/>
-        </w:rPr>
-      </w:sdtEndPr>
-      <w:sdtContent>
-        <w:p>
-          <w:pPr>
-            <w:pStyle w:val="TOCHeading"/>
-          </w:pPr>
-          <w:r>
-            <w:t>Contents</w:t>
-          </w:r>
-        </w:p>
-        <w:p>
-          <w:pPr>
-            <w:pStyle w:val="TOC1"/>
-            <w:tabs>
-              <w:tab w:val="right" w:leader="dot" w:pos="9345"/>
-            </w:tabs>
-            <w:rPr>
-              <w:noProof/>
-            </w:rPr>
-          </w:pPr>
-          <w:r>
-            <w:fldChar w:fldCharType="begin"/>
-          </w:r>
-          <w:r>
-            <w:instrText xml:space="preserve"> TOC \o "1-3" \h \z \u </w:instrText>
-          </w:r>
-          <w:r>
-            <w:fldChar w:fldCharType="separate"/>
-          </w:r>
-          <w:hyperlink w:anchor="_Toc101390018" w:history="1">
-            <w:r>
-              <w:rPr>
-                <w:rStyle w:val="Hyperlink"/>
-                <w:noProof/>
-              </w:rPr>
-              <w:t>РЕФЕРАТ</w:t>
-            </w:r>
-            <w:r>
-              <w:rPr>
-                <w:noProof/>
-                <w:webHidden/>
-              </w:rPr>
-              <w:tab/>
-            </w:r>
-            <w:r>
-              <w:rPr>
-                <w:noProof/>
-                <w:webHidden/>
-              </w:rPr>
-              <w:fldChar w:fldCharType="begin"/>
-            </w:r>
-            <w:r>
-              <w:rPr>
-                <w:noProof/>
-                <w:webHidden/>
-              </w:rPr>
-              <w:instrText xml:space="preserve"> PAGEREF _Toc101390018 \h </w:instrText>
-            </w:r>
-            <w:r>
-              <w:rPr>
-                <w:noProof/>
-                <w:webHidden/>
-              </w:rPr>
-            </w:r>
-            <w:r>
-              <w:rPr>
-                <w:noProof/>
-                <w:webHidden/>
-              </w:rPr>
-              <w:fldChar w:fldCharType="separate"/>
-            </w:r>
-            <w:r>
-              <w:rPr>
-                <w:noProof/>
-                <w:webHidden/>
-              </w:rPr>
-              <w:t>3</w:t>
-            </w:r>
-            <w:r>
-              <w:rPr>
-                <w:noProof/>
-                <w:webHidden/>
-              </w:rPr>
-              <w:fldChar w:fldCharType="end"/>
-            </w:r>
-          </w:hyperlink>
-        </w:p>
-        <w:p>
-          <w:pPr>
-            <w:pStyle w:val="TOC1"/>
-            <w:tabs>
-              <w:tab w:val="right" w:leader="dot" w:pos="9345"/>
-            </w:tabs>
-            <w:rPr>
-              <w:noProof/>
-            </w:rPr>
-          </w:pPr>
-          <w:hyperlink w:anchor="_Toc101390019" w:history="1">
-            <w:r>
-              <w:rPr>
-                <w:rStyle w:val="Hyperlink"/>
-                <w:noProof/>
-              </w:rPr>
-              <w:t>СОДЕРЖАНИЕ</w:t>
-            </w:r>
-            <w:r>
-              <w:rPr>
-                <w:noProof/>
-                <w:webHidden/>
-              </w:rPr>
-              <w:tab/>
-            </w:r>
-            <w:r>
-              <w:rPr>
-                <w:noProof/>
-                <w:webHidden/>
-              </w:rPr>
-              <w:fldChar w:fldCharType="begin"/>
-            </w:r>
-            <w:r>
-              <w:rPr>
-                <w:noProof/>
-                <w:webHidden/>
-              </w:rPr>
-              <w:instrText xml:space="preserve"> PAGEREF _Toc101390019 \h </w:instrText>
-            </w:r>
-            <w:r>
-              <w:rPr>
-                <w:noProof/>
-                <w:webHidden/>
-              </w:rPr>
-            </w:r>
-            <w:r>
-              <w:rPr>
-                <w:noProof/>
-                <w:webHidden/>
-              </w:rPr>
-              <w:fldChar w:fldCharType="separate"/>
-            </w:r>
-            <w:r>
-              <w:rPr>
-                <w:noProof/>
-                <w:webHidden/>
-              </w:rPr>
-              <w:t>4</w:t>
-            </w:r>
-            <w:r>
-              <w:rPr>
-                <w:noProof/>
-                <w:webHidden/>
-              </w:rPr>
-              <w:fldChar w:fldCharType="end"/>
-            </w:r>
-          </w:hyperlink>
-        </w:p>
-        <w:p>
-          <w:pPr>
-            <w:pStyle w:val="TOC1"/>
-            <w:tabs>
-              <w:tab w:val="right" w:leader="dot" w:pos="9345"/>
-            </w:tabs>
-            <w:rPr>
-              <w:noProof/>
-            </w:rPr>
-          </w:pPr>
-          <w:hyperlink w:anchor="_Toc101390020" w:history="1">
-            <w:r>
-              <w:rPr>
-                <w:rStyle w:val="Hyperlink"/>
-                <w:noProof/>
-              </w:rPr>
-              <w:t>ВВЕДЕНИЕ</w:t>
-            </w:r>
-            <w:r>
-              <w:rPr>
-                <w:noProof/>
-                <w:webHidden/>
-              </w:rPr>
-              <w:tab/>
-            </w:r>
-            <w:r>
-              <w:rPr>
-                <w:noProof/>
-                <w:webHidden/>
-              </w:rPr>
-              <w:fldChar w:fldCharType="begin"/>
-            </w:r>
-            <w:r>
-              <w:rPr>
-                <w:noProof/>
-                <w:webHidden/>
-              </w:rPr>
-              <w:instrText xml:space="preserve"> PAGEREF _Toc101390020 \h </w:instrText>
-            </w:r>
-            <w:r>
-              <w:rPr>
-                <w:noProof/>
-                <w:webHidden/>
-              </w:rPr>
-            </w:r>
-            <w:r>
-              <w:rPr>
-                <w:noProof/>
-                <w:webHidden/>
-              </w:rPr>
-              <w:fldChar w:fldCharType="separate"/>
-            </w:r>
-            <w:r>
-              <w:rPr>
-                <w:noProof/>
-                <w:webHidden/>
-              </w:rPr>
-              <w:t>5</w:t>
-            </w:r>
-            <w:r>
-              <w:rPr>
-                <w:noProof/>
-                <w:webHidden/>
-              </w:rPr>
-              <w:fldChar w:fldCharType="end"/>
-            </w:r>
-          </w:hyperlink>
-        </w:p>
-        <w:p>
-          <w:pPr>
-            <w:pStyle w:val="TOC1"/>
-            <w:tabs>
-              <w:tab w:val="right" w:leader="dot" w:pos="9345"/>
-            </w:tabs>
-            <w:rPr>
-              <w:noProof/>
-            </w:rPr>
-          </w:pPr>
-          <w:hyperlink w:anchor="_Toc101390021" w:history="1">
-            <w:r>
-              <w:rPr>
-                <w:rStyle w:val="Hyperlink"/>
-                <w:noProof/>
-              </w:rPr>
-              <w:t>1 ВАЖНАЯ ИНФА</w:t>
-            </w:r>
-            <w:r>
-              <w:rPr>
-                <w:noProof/>
-                <w:webHidden/>
-              </w:rPr>
-              <w:tab/>
-            </w:r>
-            <w:r>
-              <w:rPr>
-                <w:noProof/>
-                <w:webHidden/>
-              </w:rPr>
-              <w:fldChar w:fldCharType="begin"/>
-            </w:r>
-            <w:r>
-              <w:rPr>
-                <w:noProof/>
-                <w:webHidden/>
-              </w:rPr>
-              <w:instrText xml:space="preserve"> PAGEREF _Toc101390021 \h </w:instrText>
-            </w:r>
-            <w:r>
-              <w:rPr>
-                <w:noProof/>
-                <w:webHidden/>
-              </w:rPr>
-            </w:r>
-            <w:r>
-              <w:rPr>
-                <w:noProof/>
-                <w:webHidden/>
-              </w:rPr>
-              <w:fldChar w:fldCharType="separate"/>
-            </w:r>
-            <w:r>
-              <w:rPr>
-                <w:noProof/>
-                <w:webHidden/>
-              </w:rPr>
-              <w:t>6</w:t>
-            </w:r>
-            <w:r>
-              <w:rPr>
-                <w:noProof/>
-                <w:webHidden/>
-              </w:rPr>
-              <w:fldChar w:fldCharType="end"/>
-            </w:r>
-          </w:hyperlink>
-        </w:p>
-        <w:p>
-          <w:pPr>
-            <w:pStyle w:val="TOC1"/>
-            <w:tabs>
-              <w:tab w:val="right" w:leader="dot" w:pos="9345"/>
-            </w:tabs>
-            <w:rPr>
-              <w:noProof/>
-            </w:rPr>
-          </w:pPr>
-          <w:hyperlink w:anchor="_Toc101390022" w:history="1">
-            <w:r>
-              <w:rPr>
-                <w:rStyle w:val="Hyperlink"/>
-                <w:noProof/>
-              </w:rPr>
-              <w:t>2 НЕВАЖНАЯ ИНФА</w:t>
-            </w:r>
-            <w:r>
-              <w:rPr>
-                <w:noProof/>
-                <w:webHidden/>
-              </w:rPr>
-              <w:tab/>
-            </w:r>
-            <w:r>
-              <w:rPr>
-                <w:noProof/>
-                <w:webHidden/>
-              </w:rPr>
-              <w:fldChar w:fldCharType="begin"/>
-            </w:r>
-            <w:r>
-              <w:rPr>
-                <w:noProof/>
-                <w:webHidden/>
-              </w:rPr>
-              <w:instrText xml:space="preserve"> PAGEREF _Toc101390022 \h </w:instrText>
-            </w:r>
-            <w:r>
-              <w:rPr>
-                <w:noProof/>
-                <w:webHidden/>
-              </w:rPr>
-            </w:r>
-            <w:r>
-              <w:rPr>
-                <w:noProof/>
-                <w:webHidden/>
-              </w:rPr>
-              <w:fldChar w:fldCharType="separate"/>
-            </w:r>
-            <w:r>
-              <w:rPr>
-                <w:noProof/>
-                <w:webHidden/>
-              </w:rPr>
-              <w:t>7</w:t>
-            </w:r>
-            <w:r>
-              <w:rPr>
-                <w:noProof/>
-                <w:webHidden/>
-              </w:rPr>
-              <w:fldChar w:fldCharType="end"/>
-            </w:r>
-          </w:hyperlink>
-        </w:p>
-        <w:p>
-          <w:pPr>
-            <w:pStyle w:val="TOC1"/>
-            <w:tabs>
-              <w:tab w:val="right" w:leader="dot" w:pos="9345"/>
-            </w:tabs>
-            <w:rPr>
-              <w:noProof/>
-            </w:rPr>
-          </w:pPr>
-          <w:hyperlink w:anchor="_Toc101390023" w:history="1">
-            <w:r>
-              <w:rPr>
-                <w:rStyle w:val="Hyperlink"/>
-                <w:noProof/>
-              </w:rPr>
-              <w:t>ЗАКЛЮЧЕНИЕ</w:t>
-            </w:r>
-            <w:r>
-              <w:rPr>
-                <w:noProof/>
-                <w:webHidden/>
-              </w:rPr>
-              <w:tab/>
-            </w:r>
-            <w:r>
-              <w:rPr>
-                <w:noProof/>
-                <w:webHidden/>
-              </w:rPr>
-              <w:fldChar w:fldCharType="begin"/>
-            </w:r>
-            <w:r>
-              <w:rPr>
-                <w:noProof/>
-                <w:webHidden/>
-              </w:rPr>
-              <w:instrText xml:space="preserve"> PAGEREF _Toc101390023 \h </w:instrText>
-            </w:r>
-            <w:r>
-              <w:rPr>
-                <w:noProof/>
-                <w:webHidden/>
-              </w:rPr>
-            </w:r>
-            <w:r>
-              <w:rPr>
-                <w:noProof/>
-                <w:webHidden/>
-              </w:rPr>
-              <w:fldChar w:fldCharType="separate"/>
-            </w:r>
-            <w:r>
-              <w:rPr>
-                <w:noProof/>
-                <w:webHidden/>
-              </w:rPr>
-              <w:t>8</w:t>
-            </w:r>
-            <w:r>
-              <w:rPr>
-                <w:noProof/>
-                <w:webHidden/>
-              </w:rPr>
-              <w:fldChar w:fldCharType="end"/>
-            </w:r>
-          </w:hyperlink>
-        </w:p>
-        <w:p>
-          <w:pPr>
-            <w:pStyle w:val="TOC1"/>
-            <w:tabs>
-              <w:tab w:val="right" w:leader="dot" w:pos="9345"/>
-            </w:tabs>
-            <w:rPr>
-              <w:noProof/>
-            </w:rPr>
-          </w:pPr>
-          <w:hyperlink w:anchor="_Toc101390024" w:history="1">
-            <w:r>
-              <w:rPr>
-                <w:rStyle w:val="Hyperlink"/>
-                <w:noProof/>
-              </w:rPr>
-              <w:t>СПИСОК ЛИТЕРАТУРЫ</w:t>
-            </w:r>
-            <w:r>
-              <w:rPr>
-                <w:noProof/>
-                <w:webHidden/>
-              </w:rPr>
-              <w:tab/>
-            </w:r>
-            <w:r>
-              <w:rPr>
-                <w:noProof/>
-                <w:webHidden/>
-              </w:rPr>
-              <w:fldChar w:fldCharType="begin"/>
-            </w:r>
-            <w:r>
-              <w:rPr>
-                <w:noProof/>
-                <w:webHidden/>
-              </w:rPr>
-              <w:instrText xml:space="preserve"> PAGEREF _Toc101390024 \h </w:instrText>
-            </w:r>
-            <w:r>
-              <w:rPr>
-                <w:noProof/>
-                <w:webHidden/>
-              </w:rPr>
-            </w:r>
-            <w:r>
-              <w:rPr>
-                <w:noProof/>
-                <w:webHidden/>
-              </w:rPr>
-              <w:fldChar w:fldCharType="separate"/>
-            </w:r>
-            <w:r>
-              <w:rPr>
-                <w:noProof/>
-                <w:webHidden/>
-              </w:rPr>
-              <w:t>9</w:t>
-            </w:r>
-            <w:r>
-              <w:rPr>
-                <w:noProof/>
-                <w:webHidden/>
-              </w:rPr>
-              <w:fldChar w:fldCharType="end"/>
-            </w:r>
-          </w:hyperlink>
-        </w:p>
-        <w:p>
-          <w:pPr>
-            <w:pStyle w:val="TOC1"/>
-            <w:tabs>
-              <w:tab w:val="right" w:leader="dot" w:pos="9345"/>
-            </w:tabs>
-            <w:rPr>
-              <w:noProof/>
-            </w:rPr>
-          </w:pPr>
-          <w:hyperlink w:anchor="_Toc101390025" w:history="1">
-            <w:r>
-              <w:rPr>
-                <w:rStyle w:val="Hyperlink"/>
-                <w:noProof/>
-              </w:rPr>
-              <w:t>ПРИЛОЖЕНИЯ</w:t>
-            </w:r>
-            <w:r>
-              <w:rPr>
-                <w:noProof/>
-                <w:webHidden/>
-              </w:rPr>
-              <w:tab/>
-            </w:r>
-            <w:r>
-              <w:rPr>
-                <w:noProof/>
-                <w:webHidden/>
-              </w:rPr>
-              <w:fldChar w:fldCharType="begin"/>
-            </w:r>
-            <w:r>
-              <w:rPr>
-                <w:noProof/>
-                <w:webHidden/>
-              </w:rPr>
-              <w:instrText xml:space="preserve"> PAGEREF _Toc101390025 \h </w:instrText>
-            </w:r>
-            <w:r>
-              <w:rPr>
-                <w:noProof/>
-                <w:webHidden/>
-              </w:rPr>
-            </w:r>
-            <w:r>
-              <w:rPr>
-                <w:noProof/>
-                <w:webHidden/>
-              </w:rPr>
-              <w:fldChar w:fldCharType="separate"/>
-            </w:r>
-            <w:r>
-              <w:rPr>
-                <w:noProof/>
-                <w:webHidden/>
-              </w:rPr>
-              <w:t>10</w:t>
-            </w:r>
-            <w:r>
-              <w:rPr>
-                <w:noProof/>
-                <w:webHidden/>
-              </w:rPr>
-              <w:fldChar w:fldCharType="end"/>
-            </w:r>
-          </w:hyperlink>
-        </w:p>
-        <w:p>
-          <w:r>
-            <w:rPr>
-              <w:b/>
-              <w:bCs/>
-              <w:noProof/>
-            </w:rPr>
-            <w:fldChar w:fldCharType="end"/>
-          </w:r>
-        </w:p>
-      </w:sdtContent>
-    </w:sdt>
-    <w:p>
-      <w:r>
-        <w:br w:type="page"/>
-      </w:r>
-    </w:p>
-    <w:p>
-      <w:pPr>
-        <w:jc w:val="both"/>
-      </w:pPr>
-      <w:r>
-        <w:lastRenderedPageBreak/>
+    <w:p>
+      <w:pPr>
+        <w:jc w:val="both"/>
+      </w:pPr>
+      <w:r>
         <w:t>Титульная страница.</w:t>
       </w:r>
     </w:p>
@@ -642,8 +42,7 @@
     </w:p>
     <w:p>
       <w:pPr>
-        <w:jc w:val="center"/>
-        <w:outlineLvl w:val="0"/>
+        <w:pStyle w:val="MYCUSTOMSTYLE"/>
       </w:pPr>
       <w:bookmarkStart w:id="1" w:name="_Toc101390019"/>
       <w:r>
@@ -670,7 +69,7 @@
     </w:p>
     <w:p>
       <w:pPr>
-        <w:pStyle w:val="Heading1"/>
+        <w:pStyle w:val="MYCUSTOMSTYLE"/>
       </w:pPr>
       <w:bookmarkStart w:id="2" w:name="_Toc101390020"/>
       <w:r>
@@ -697,7 +96,7 @@
     </w:p>
     <w:p>
       <w:pPr>
-        <w:pStyle w:val="Heading1"/>
+        <w:pStyle w:val="MYCUSTOMSTYLE"/>
       </w:pPr>
       <w:bookmarkStart w:id="3" w:name="_Toc101390021"/>
       <w:r>
@@ -719,7 +118,7 @@
     </w:p>
     <w:p>
       <w:pPr>
-        <w:pStyle w:val="Heading1"/>
+        <w:pStyle w:val="MYCUSTOMSTYLE"/>
       </w:pPr>
       <w:r>
         <w:br w:type="page"/>
@@ -733,10 +132,7 @@
         <w:t xml:space="preserve"> </w:t>
       </w:r>
       <w:r>
-        <w:t>НЕ</w:t>
-      </w:r>
-      <w:r>
-        <w:t>ВАЖНАЯ ИНФА</w:t>
+        <w:t>НЕВАЖНАЯ ИНФА</w:t>
       </w:r>
       <w:bookmarkEnd w:id="4"/>
     </w:p>
@@ -745,18 +141,12 @@
         <w:jc w:val="both"/>
       </w:pPr>
       <w:r>
-        <w:t>Нев</w:t>
-      </w:r>
-      <w:r>
-        <w:t>ажный текст.</w:t>
-      </w:r>
-    </w:p>
-    <w:p>
-      <w:pPr>
-        <w:jc w:val="both"/>
-        <w:rPr>
-          <w:lang w:val="en-US"/>
-        </w:rPr>
+        <w:t>Неважный текст.</w:t>
+      </w:r>
+    </w:p>
+    <w:p>
+      <w:pPr>
+        <w:jc w:val="both"/>
       </w:pPr>
       <w:r>
         <w:br w:type="page"/>
@@ -764,15 +154,11 @@
     </w:p>
     <w:p>
       <w:pPr>
-        <w:jc w:val="both"/>
-      </w:pPr>
-    </w:p>
-    <w:p>
-      <w:pPr>
-        <w:pStyle w:val="Heading1"/>
+        <w:pStyle w:val="MYCUSTOMSTYLE"/>
       </w:pPr>
       <w:bookmarkStart w:id="5" w:name="_Toc101390023"/>
       <w:r>
+        <w:lastRenderedPageBreak/>
         <w:t>ЗАКЛЮЧЕНИЕ</w:t>
       </w:r>
       <w:bookmarkEnd w:id="5"/>
@@ -795,7 +181,7 @@
     </w:p>
     <w:p>
       <w:pPr>
-        <w:pStyle w:val="Heading1"/>
+        <w:pStyle w:val="MYCUSTOMSTYLE"/>
       </w:pPr>
       <w:bookmarkStart w:id="6" w:name="_Toc101390024"/>
       <w:r>
@@ -822,7 +208,7 @@
     </w:p>
     <w:p>
       <w:pPr>
-        <w:pStyle w:val="Heading1"/>
+        <w:pStyle w:val="MYCUSTOMSTYLE"/>
       </w:pPr>
       <w:bookmarkStart w:id="7" w:name="_Toc101390025"/>
       <w:r>
@@ -1314,11 +700,19 @@
   </w:style>
   <w:style w:type="paragraph" w:customStyle="1" w:styleId="MYCUSTOMSTYLE">
     <w:name w:val="MYCUSTOMSTYLE"/>
-    <w:basedOn w:val="Heading1"/>
-    <w:next w:val="Heading1"/>
+    <w:next w:val="Normal"/>
     <w:link w:val="MYCUSTOMSTYLEChar"/>
     <w:qFormat/>
-    <w:rsid w:val="007E490A"/>
+    <w:rsid w:val="009E3AB6"/>
+    <w:pPr>
+      <w:jc w:val="center"/>
+      <w:outlineLvl w:val="0"/>
+    </w:pPr>
+    <w:rPr>
+      <w:rFonts w:ascii="Times New Roman" w:eastAsiaTheme="majorEastAsia" w:hAnsi="Times New Roman" w:cs="Times New Roman"/>
+      <w:sz w:val="28"/>
+      <w:szCs w:val="28"/>
+    </w:rPr>
   </w:style>
   <w:style w:type="paragraph" w:styleId="TOCHeading">
     <w:name w:val="TOC Heading"/>
@@ -1344,7 +738,7 @@
     <w:name w:val="MYCUSTOMSTYLE Char"/>
     <w:basedOn w:val="Heading1Char"/>
     <w:link w:val="MYCUSTOMSTYLE"/>
-    <w:rsid w:val="007E490A"/>
+    <w:rsid w:val="009E3AB6"/>
     <w:rPr>
       <w:rFonts w:ascii="Times New Roman" w:eastAsiaTheme="majorEastAsia" w:hAnsi="Times New Roman" w:cs="Times New Roman"/>
       <w:sz w:val="28"/>

</xml_diff>